<commit_message>
added date to templates
</commit_message>
<xml_diff>
--- a/templates/bachelor_121.docx
+++ b/templates/bachelor_121.docx
@@ -433,16 +433,7 @@
                                 <w:szCs w:val="28"/>
                                 <w:lang w:val="en-US"/>
                               </w:rPr>
-                              <w:t>first</w:t>
-                            </w:r>
-                            <w:r>
-                              <w:rPr>
-                                <w:rFonts w:ascii="Times New Roman" w:hAnsi="Times New Roman" w:cs="Times New Roman"/>
-                                <w:sz w:val="28"/>
-                                <w:szCs w:val="28"/>
-                                <w:lang w:val="en-US"/>
-                              </w:rPr>
-                              <w:t>_name</w:t>
+                              <w:t>first_name</w:t>
                             </w:r>
                             <w:proofErr w:type="spellEnd"/>
                             <w:r>
@@ -584,8 +575,6 @@
           <w:lang w:val="uk-UA"/>
         </w:rPr>
       </w:pPr>
-      <w:bookmarkStart w:id="0" w:name="_GoBack"/>
-      <w:bookmarkEnd w:id="0"/>
       <w:r>
         <w:rPr>
           <w:rFonts w:ascii="Times New Roman" w:hAnsi="Times New Roman" w:cs="Times New Roman"/>
@@ -1520,6 +1509,140 @@
           <w:lang w:val="uk-UA"/>
         </w:rPr>
       </w:pPr>
+      <w:r>
+        <w:rPr>
+          <w:rFonts w:ascii="Times New Roman" w:hAnsi="Times New Roman" w:cs="Times New Roman"/>
+          <w:noProof/>
+          <w:sz w:val="28"/>
+          <w:szCs w:val="28"/>
+          <w:lang w:val="uk-UA"/>
+        </w:rPr>
+        <mc:AlternateContent>
+          <mc:Choice Requires="wps">
+            <w:drawing>
+              <wp:anchor distT="45720" distB="45720" distL="114300" distR="114300" simplePos="0" relativeHeight="251665408" behindDoc="0" locked="0" layoutInCell="1" allowOverlap="1" wp14:anchorId="31096572" wp14:editId="71B705DB">
+                <wp:simplePos x="0" y="0"/>
+                <wp:positionH relativeFrom="margin">
+                  <wp:posOffset>-304800</wp:posOffset>
+                </wp:positionH>
+                <wp:positionV relativeFrom="paragraph">
+                  <wp:posOffset>248285</wp:posOffset>
+                </wp:positionV>
+                <wp:extent cx="1142995" cy="362197"/>
+                <wp:effectExtent l="0" t="0" r="0" b="0"/>
+                <wp:wrapNone/>
+                <wp:docPr id="3" name="Text Box 3"/>
+                <wp:cNvGraphicFramePr>
+                  <a:graphicFrameLocks xmlns:a="http://schemas.openxmlformats.org/drawingml/2006/main"/>
+                </wp:cNvGraphicFramePr>
+                <a:graphic xmlns:a="http://schemas.openxmlformats.org/drawingml/2006/main">
+                  <a:graphicData uri="http://schemas.microsoft.com/office/word/2010/wordprocessingShape">
+                    <wps:wsp>
+                      <wps:cNvSpPr txBox="1">
+                        <a:spLocks noChangeArrowheads="1"/>
+                      </wps:cNvSpPr>
+                      <wps:spPr bwMode="auto">
+                        <a:xfrm>
+                          <a:off x="0" y="0"/>
+                          <a:ext cx="1142995" cy="362197"/>
+                        </a:xfrm>
+                        <a:prstGeom prst="rect">
+                          <a:avLst/>
+                        </a:prstGeom>
+                        <a:noFill/>
+                        <a:ln w="9525">
+                          <a:noFill/>
+                          <a:miter lim="800000"/>
+                          <a:headEnd/>
+                          <a:tailEnd/>
+                        </a:ln>
+                      </wps:spPr>
+                      <wps:txbx>
+                        <w:txbxContent>
+                          <w:p>
+                            <w:pPr>
+                              <w:jc w:val="center"/>
+                              <w:rPr>
+                                <w:lang w:val="en-US"/>
+                              </w:rPr>
+                            </w:pPr>
+                            <w:r>
+                              <w:rPr>
+                                <w:rFonts w:ascii="Times New Roman" w:hAnsi="Times New Roman" w:cs="Times New Roman"/>
+                                <w:sz w:val="28"/>
+                                <w:szCs w:val="28"/>
+                                <w:lang w:val="en-US"/>
+                              </w:rPr>
+                              <w:t>{date}</w:t>
+                            </w:r>
+                          </w:p>
+                          <w:p>
+                            <w:pPr>
+                              <w:jc w:val="center"/>
+                              <w:rPr>
+                                <w:lang w:val="en-US"/>
+                              </w:rPr>
+                            </w:pPr>
+                          </w:p>
+                        </w:txbxContent>
+                      </wps:txbx>
+                      <wps:bodyPr rot="0" vert="horz" wrap="square" lIns="91440" tIns="45720" rIns="91440" bIns="45720" anchor="t" anchorCtr="0">
+                        <a:noAutofit/>
+                      </wps:bodyPr>
+                    </wps:wsp>
+                  </a:graphicData>
+                </a:graphic>
+                <wp14:sizeRelH relativeFrom="margin">
+                  <wp14:pctWidth>0</wp14:pctWidth>
+                </wp14:sizeRelH>
+                <wp14:sizeRelV relativeFrom="margin">
+                  <wp14:pctHeight>0</wp14:pctHeight>
+                </wp14:sizeRelV>
+              </wp:anchor>
+            </w:drawing>
+          </mc:Choice>
+          <mc:Fallback>
+            <w:pict>
+              <v:shapetype w14:anchorId="31096572" id="_x0000_t202" coordsize="21600,21600" o:spt="202" path="m,l,21600r21600,l21600,xe">
+                <v:stroke joinstyle="miter"/>
+                <v:path gradientshapeok="t" o:connecttype="rect"/>
+              </v:shapetype>
+              <v:shape id="Text Box 3" o:spid="_x0000_s1029" type="#_x0000_t202" style="position:absolute;margin-left:-24pt;margin-top:19.55pt;width:90pt;height:28.5pt;z-index:251665408;visibility:visible;mso-wrap-style:square;mso-width-percent:0;mso-height-percent:0;mso-wrap-distance-left:9pt;mso-wrap-distance-top:3.6pt;mso-wrap-distance-right:9pt;mso-wrap-distance-bottom:3.6pt;mso-position-horizontal:absolute;mso-position-horizontal-relative:margin;mso-position-vertical:absolute;mso-position-vertical-relative:text;mso-width-percent:0;mso-height-percent:0;mso-width-relative:margin;mso-height-relative:margin;v-text-anchor:top" o:gfxdata="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" filled="f" stroked="f">
+                <v:textbox>
+                  <w:txbxContent>
+                    <w:p>
+                      <w:pPr>
+                        <w:jc w:val="center"/>
+                        <w:rPr>
+                          <w:lang w:val="en-US"/>
+                        </w:rPr>
+                      </w:pPr>
+                      <w:r>
+                        <w:rPr>
+                          <w:rFonts w:ascii="Times New Roman" w:hAnsi="Times New Roman" w:cs="Times New Roman"/>
+                          <w:sz w:val="28"/>
+                          <w:szCs w:val="28"/>
+                          <w:lang w:val="en-US"/>
+                        </w:rPr>
+                        <w:t>{date}</w:t>
+                      </w:r>
+                    </w:p>
+                    <w:p>
+                      <w:pPr>
+                        <w:jc w:val="center"/>
+                        <w:rPr>
+                          <w:lang w:val="en-US"/>
+                        </w:rPr>
+                      </w:pPr>
+                    </w:p>
+                  </w:txbxContent>
+                </v:textbox>
+                <w10:wrap anchorx="margin"/>
+              </v:shape>
+            </w:pict>
+          </mc:Fallback>
+        </mc:AlternateContent>
+      </w:r>
     </w:p>
     <w:p>
       <w:pPr>
@@ -1583,7 +1706,18 @@
           <w:szCs w:val="28"/>
           <w:lang w:val="uk-UA"/>
         </w:rPr>
-        <w:t xml:space="preserve">ата                                                                                                    </w:t>
+        <w:t xml:space="preserve">ата                                    </w:t>
+      </w:r>
+      <w:bookmarkStart w:id="0" w:name="_GoBack"/>
+      <w:bookmarkEnd w:id="0"/>
+      <w:r>
+        <w:rPr>
+          <w:rFonts w:ascii="Times New Roman" w:hAnsi="Times New Roman" w:cs="Times New Roman"/>
+          <w:sz w:val="28"/>
+          <w:szCs w:val="28"/>
+          <w:lang w:val="uk-UA"/>
+        </w:rPr>
+        <w:t xml:space="preserve">                                                                </w:t>
       </w:r>
       <w:r>
         <w:rPr>

</xml_diff>